<commit_message>
pembukaan penawaran & evaluasi
</commit_message>
<xml_diff>
--- a/templates/11b Berita Acara Evaluasi Penawaran Sampul 1.docx
+++ b/templates/11b Berita Acara Evaluasi Penawaran Sampul 1.docx
@@ -1,6 +1,6 @@
 
 <file path=word/document.xml><?xml version="1.0" encoding="utf-8"?>
-<w:document xmlns:wpc="http://schemas.microsoft.com/office/word/2010/wordprocessingCanvas" xmlns:mo="http://schemas.microsoft.com/office/mac/office/2008/main" xmlns:mc="http://schemas.openxmlformats.org/markup-compatibility/2006" xmlns:mv="urn:schemas-microsoft-com:mac:vml" xmlns:o="urn:schemas-microsoft-com:office:office" xmlns:r="http://schemas.openxmlformats.org/officeDocument/2006/relationships" xmlns:m="http://schemas.openxmlformats.org/officeDocument/2006/math" xmlns:v="urn:schemas-microsoft-com:vml" xmlns:wp14="http://schemas.microsoft.com/office/word/2010/wordprocessingDrawing" xmlns:wp="http://schemas.openxmlformats.org/drawingml/2006/wordprocessingDrawing" xmlns:w10="urn:schemas-microsoft-com:office:word" xmlns:w="http://schemas.openxmlformats.org/wordprocessingml/2006/main" xmlns:w14="http://schemas.microsoft.com/office/word/2010/wordml" xmlns:wpg="http://schemas.microsoft.com/office/word/2010/wordprocessingGroup" xmlns:wpi="http://schemas.microsoft.com/office/word/2010/wordprocessingInk" xmlns:wne="http://schemas.microsoft.com/office/word/2006/wordml" xmlns:wps="http://schemas.microsoft.com/office/word/2010/wordprocessingShape" mc:Ignorable="w14 wp14">
+<w:document xmlns:ve="http://schemas.openxmlformats.org/markup-compatibility/2006" xmlns:o="urn:schemas-microsoft-com:office:office" xmlns:r="http://schemas.openxmlformats.org/officeDocument/2006/relationships" xmlns:m="http://schemas.openxmlformats.org/officeDocument/2006/math" xmlns:v="urn:schemas-microsoft-com:vml" xmlns:wp="http://schemas.openxmlformats.org/drawingml/2006/wordprocessingDrawing" xmlns:w10="urn:schemas-microsoft-com:office:word" xmlns:w="http://schemas.openxmlformats.org/wordprocessingml/2006/main" xmlns:wne="http://schemas.microsoft.com/office/word/2006/wordml">
   <w:body>
     <w:p>
       <w:pPr>
@@ -35,74 +35,9 @@
           <w:b/>
           <w:noProof/>
         </w:rPr>
-        <mc:AlternateContent>
-          <mc:Choice Requires="wps">
-            <w:drawing>
-              <wp:anchor distT="0" distB="0" distL="114300" distR="114300" simplePos="0" relativeHeight="251657216" behindDoc="0" locked="0" layoutInCell="1" allowOverlap="1" wp14:anchorId="051640C1" wp14:editId="41BEF086">
-                <wp:simplePos x="0" y="0"/>
-                <wp:positionH relativeFrom="column">
-                  <wp:posOffset>1142365</wp:posOffset>
-                </wp:positionH>
-                <wp:positionV relativeFrom="paragraph">
-                  <wp:posOffset>228600</wp:posOffset>
-                </wp:positionV>
-                <wp:extent cx="3657600" cy="0"/>
-                <wp:effectExtent l="8890" t="9525" r="10160" b="9525"/>
-                <wp:wrapNone/>
-                <wp:docPr id="2" name="Line 2"/>
-                <wp:cNvGraphicFramePr>
-                  <a:graphicFrameLocks xmlns:a="http://schemas.openxmlformats.org/drawingml/2006/main"/>
-                </wp:cNvGraphicFramePr>
-                <a:graphic xmlns:a="http://schemas.openxmlformats.org/drawingml/2006/main">
-                  <a:graphicData uri="http://schemas.microsoft.com/office/word/2010/wordprocessingShape">
-                    <wps:wsp>
-                      <wps:cNvCnPr>
-                        <a:cxnSpLocks noChangeShapeType="1"/>
-                      </wps:cNvCnPr>
-                      <wps:spPr bwMode="auto">
-                        <a:xfrm>
-                          <a:off x="0" y="0"/>
-                          <a:ext cx="3657600" cy="0"/>
-                        </a:xfrm>
-                        <a:prstGeom prst="line">
-                          <a:avLst/>
-                        </a:prstGeom>
-                        <a:noFill/>
-                        <a:ln w="9525">
-                          <a:solidFill>
-                            <a:srgbClr val="000000"/>
-                          </a:solidFill>
-                          <a:round/>
-                          <a:headEnd/>
-                          <a:tailEnd/>
-                        </a:ln>
-                        <a:extLst>
-                          <a:ext uri="{909E8E84-426E-40dd-AFC4-6F175D3DCCD1}">
-                            <a14:hiddenFill xmlns:a14="http://schemas.microsoft.com/office/drawing/2010/main">
-                              <a:noFill/>
-                            </a14:hiddenFill>
-                          </a:ext>
-                        </a:extLst>
-                      </wps:spPr>
-                      <wps:bodyPr/>
-                    </wps:wsp>
-                  </a:graphicData>
-                </a:graphic>
-                <wp14:sizeRelH relativeFrom="page">
-                  <wp14:pctWidth>0</wp14:pctWidth>
-                </wp14:sizeRelH>
-                <wp14:sizeRelV relativeFrom="page">
-                  <wp14:pctHeight>0</wp14:pctHeight>
-                </wp14:sizeRelV>
-              </wp:anchor>
-            </w:drawing>
-          </mc:Choice>
-          <mc:Fallback>
-            <w:pict>
-              <v:line id="Line 2" o:spid="_x0000_s1026" style="position:absolute;z-index:251657216;visibility:visible;mso-wrap-style:square;mso-width-percent:0;mso-height-percent:0;mso-wrap-distance-left:9pt;mso-wrap-distance-top:0;mso-wrap-distance-right:9pt;mso-wrap-distance-bottom:0;mso-position-horizontal:absolute;mso-position-horizontal-relative:text;mso-position-vertical:absolute;mso-position-vertical-relative:text;mso-width-percent:0;mso-height-percent:0;mso-width-relative:page;mso-height-relative:page" from="89.95pt,18pt" to="377.95pt,18pt" o:gfxdata="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"/>
-            </w:pict>
-          </mc:Fallback>
-        </mc:AlternateContent>
+        <w:pict>
+          <v:line id="Line 2" o:spid="_x0000_s1026" style="position:absolute;left:0;text-align:left;z-index:251657216;visibility:visible" from="89.95pt,18pt" to="377.95pt,18pt" o:gfxdata="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"/>
+        </w:pict>
       </w:r>
       <w:r>
         <w:rPr>
@@ -363,9 +298,23 @@
       <w:r>
         <w:rPr>
           <w:rFonts w:ascii="Arial" w:hAnsi="Arial" w:cs="Arial"/>
-          <w:lang w:val="id-ID"/>
-        </w:rPr>
-        <w:t>.................</w:t>
+          <w:highlight w:val="cyan"/>
+        </w:rPr>
+        <w:t>#</w:t>
+      </w:r>
+      <w:r>
+        <w:rPr>
+          <w:rFonts w:ascii="Arial" w:hAnsi="Arial" w:cs="Arial"/>
+          <w:highlight w:val="cyan"/>
+        </w:rPr>
+        <w:t>skpanitia</w:t>
+      </w:r>
+      <w:r>
+        <w:rPr>
+          <w:rFonts w:ascii="Arial" w:hAnsi="Arial" w:cs="Arial"/>
+          <w:highlight w:val="cyan"/>
+        </w:rPr>
+        <w:t>#</w:t>
       </w:r>
       <w:r>
         <w:rPr>
@@ -389,122 +338,18 @@
           <w:tab w:val="left" w:pos="3261"/>
         </w:tabs>
         <w:spacing w:after="0"/>
-        <w:jc w:val="both"/>
-        <w:rPr>
-          <w:rFonts w:ascii="Arial" w:hAnsi="Arial" w:cs="Arial"/>
-          <w:lang w:val="id-ID"/>
+        <w:rPr>
+          <w:rFonts w:ascii="Arial" w:hAnsi="Arial" w:cs="Arial"/>
+          <w:lang w:val="fi-FI"/>
         </w:rPr>
       </w:pPr>
       <w:bookmarkStart w:id="0" w:name="OLE_LINK1"/>
       <w:r>
         <w:rPr>
           <w:rFonts w:ascii="Arial" w:hAnsi="Arial" w:cs="Arial"/>
-          <w:lang w:val="pt-BR"/>
-        </w:rPr>
-        <w:t xml:space="preserve">1. </w:t>
-      </w:r>
-      <w:r>
-        <w:rPr>
-          <w:rFonts w:ascii="Arial" w:hAnsi="Arial" w:cs="Arial"/>
           <w:highlight w:val="cyan"/>
         </w:rPr>
-        <w:t>#ketua#</w:t>
-      </w:r>
-      <w:r>
-        <w:rPr>
-          <w:rFonts w:ascii="Arial" w:hAnsi="Arial" w:cs="Arial"/>
-          <w:lang w:val="pt-BR"/>
-        </w:rPr>
-        <w:tab/>
-        <w:t xml:space="preserve">: sebagai Ketua  </w:t>
-      </w:r>
-    </w:p>
-    <w:p>
-      <w:pPr>
-        <w:tabs>
-          <w:tab w:val="left" w:pos="3119"/>
-          <w:tab w:val="left" w:pos="3261"/>
-        </w:tabs>
-        <w:spacing w:after="0"/>
-        <w:jc w:val="both"/>
-        <w:rPr>
-          <w:rFonts w:ascii="Arial" w:hAnsi="Arial" w:cs="Arial"/>
-          <w:lang w:val="pt-BR"/>
-        </w:rPr>
-      </w:pPr>
-      <w:r>
-        <w:rPr>
-          <w:rFonts w:ascii="Arial" w:hAnsi="Arial" w:cs="Arial"/>
-          <w:lang w:val="pt-BR"/>
-        </w:rPr>
-        <w:t xml:space="preserve">2. </w:t>
-      </w:r>
-      <w:r>
-        <w:rPr>
-          <w:rFonts w:ascii="Arial" w:hAnsi="Arial" w:cs="Arial"/>
-          <w:highlight w:val="cyan"/>
-        </w:rPr>
-        <w:t>#sekretaris#</w:t>
-      </w:r>
-      <w:r>
-        <w:rPr>
-          <w:rFonts w:ascii="Arial" w:hAnsi="Arial" w:cs="Arial"/>
-          <w:lang w:val="pt-BR"/>
-        </w:rPr>
-        <w:tab/>
-        <w:t xml:space="preserve">: sebagai Sekretaris  </w:t>
-      </w:r>
-    </w:p>
-    <w:p>
-      <w:pPr>
-        <w:tabs>
-          <w:tab w:val="left" w:pos="3119"/>
-          <w:tab w:val="left" w:pos="3261"/>
-        </w:tabs>
-        <w:spacing w:after="0"/>
-        <w:jc w:val="both"/>
-        <w:rPr>
-          <w:rFonts w:ascii="Arial" w:hAnsi="Arial" w:cs="Arial"/>
-          <w:lang w:val="fi-FI"/>
-        </w:rPr>
-      </w:pPr>
-      <w:r>
-        <w:rPr>
-          <w:rFonts w:ascii="Arial" w:hAnsi="Arial" w:cs="Arial"/>
-          <w:lang w:val="fi-FI"/>
-        </w:rPr>
-        <w:t xml:space="preserve">3. </w:t>
-      </w:r>
-      <w:r>
-        <w:rPr>
-          <w:rFonts w:ascii="Arial" w:hAnsi="Arial" w:cs="Arial"/>
-          <w:highlight w:val="cyan"/>
-        </w:rPr>
-        <w:t>#anggota</w:t>
-      </w:r>
-      <w:r>
-        <w:rPr>
-          <w:rFonts w:ascii="Arial" w:hAnsi="Arial" w:cs="Arial"/>
-          <w:highlight w:val="cyan"/>
-        </w:rPr>
-        <w:t>1</w:t>
-      </w:r>
-      <w:bookmarkStart w:id="1" w:name="_GoBack"/>
-      <w:bookmarkEnd w:id="1"/>
-      <w:r>
-        <w:rPr>
-          <w:rFonts w:ascii="Arial" w:hAnsi="Arial" w:cs="Arial"/>
-          <w:highlight w:val="cyan"/>
-        </w:rPr>
-        <w:t>#</w:t>
-      </w:r>
-      <w:r>
-        <w:rPr>
-          <w:rFonts w:ascii="Arial" w:hAnsi="Arial" w:cs="Arial"/>
-          <w:lang w:val="fi-FI"/>
-        </w:rPr>
-        <w:tab/>
-        <w:t>: sebagai Anggota</w:t>
+        <w:t>#listpic#</w:t>
       </w:r>
     </w:p>
     <w:p>
@@ -767,9 +612,23 @@
       <w:r>
         <w:rPr>
           <w:rFonts w:ascii="Arial" w:hAnsi="Arial" w:cs="Arial"/>
-          <w:lang w:val="id-ID"/>
-        </w:rPr>
-        <w:t>........</w:t>
+          <w:highlight w:val="yellow"/>
+        </w:rPr>
+        <w:t>#</w:t>
+      </w:r>
+      <w:r>
+        <w:rPr>
+          <w:rFonts w:ascii="Arial" w:hAnsi="Arial" w:cs="Arial"/>
+          <w:highlight w:val="yellow"/>
+        </w:rPr>
+        <w:t>jml</w:t>
+      </w:r>
+      <w:r>
+        <w:rPr>
+          <w:rFonts w:ascii="Arial" w:hAnsi="Arial" w:cs="Arial"/>
+          <w:highlight w:val="yellow"/>
+        </w:rPr>
+        <w:t>perusahaanlulus#</w:t>
       </w:r>
       <w:r>
         <w:rPr>
@@ -790,7 +649,7 @@
           <w:rFonts w:ascii="Arial" w:hAnsi="Arial" w:cs="Arial"/>
           <w:sz w:val="24"/>
           <w:szCs w:val="24"/>
-          <w:lang w:val="pt-BR"/>
+          <w:lang w:val="it-IT"/>
         </w:rPr>
       </w:pPr>
       <w:r>
@@ -806,8 +665,23 @@
     </w:p>
     <w:p>
       <w:pPr>
+        <w:tabs>
+          <w:tab w:val="left" w:pos="6120"/>
+        </w:tabs>
         <w:spacing w:after="0"/>
-        <w:ind w:left="720" w:hanging="540"/>
+        <w:ind w:left="360"/>
+        <w:rPr>
+          <w:rFonts w:ascii="Arial" w:hAnsi="Arial" w:cs="Arial"/>
+          <w:sz w:val="24"/>
+          <w:szCs w:val="24"/>
+          <w:lang w:val="pt-BR"/>
+        </w:rPr>
+      </w:pPr>
+    </w:p>
+    <w:p>
+      <w:pPr>
+        <w:spacing w:after="0"/>
+        <w:ind w:firstLine="360"/>
         <w:jc w:val="both"/>
         <w:rPr>
           <w:rFonts w:ascii="Arial" w:hAnsi="Arial" w:cs="Arial"/>
@@ -1144,7 +1018,33 @@
     </w:p>
     <w:p>
       <w:pPr>
-        <w:jc w:val="both"/>
+        <w:rPr>
+          <w:rFonts w:ascii="Arial" w:hAnsi="Arial" w:cs="Arial"/>
+          <w:b/>
+          <w:lang w:val="es-ES"/>
+        </w:rPr>
+      </w:pPr>
+    </w:p>
+    <w:p>
+      <w:pPr>
+        <w:rPr>
+          <w:rFonts w:ascii="Arial" w:hAnsi="Arial" w:cs="Arial"/>
+          <w:b/>
+          <w:lang w:val="es-ES"/>
+        </w:rPr>
+      </w:pPr>
+    </w:p>
+    <w:p>
+      <w:pPr>
+        <w:rPr>
+          <w:rFonts w:ascii="Arial" w:hAnsi="Arial" w:cs="Arial"/>
+          <w:b/>
+          <w:lang w:val="es-ES"/>
+        </w:rPr>
+      </w:pPr>
+    </w:p>
+    <w:p>
+      <w:pPr>
         <w:rPr>
           <w:rFonts w:ascii="Arial" w:hAnsi="Arial" w:cs="Arial"/>
           <w:b/>
@@ -1155,18 +1055,11 @@
         <w:rPr>
           <w:rFonts w:ascii="Arial" w:hAnsi="Arial" w:cs="Arial"/>
           <w:b/>
-          <w:lang w:val="sv-SE"/>
-        </w:rPr>
-        <w:t xml:space="preserve">PANITIA </w:t>
-      </w:r>
-      <w:r>
-        <w:rPr>
-          <w:rFonts w:ascii="Arial" w:hAnsi="Arial" w:cs="Arial"/>
-          <w:b/>
           <w:highlight w:val="cyan"/>
           <w:lang w:val="sv-SE"/>
         </w:rPr>
-        <w:t>#namapengadaan#</w:t>
+        <w:lastRenderedPageBreak/>
+        <w:t>#pejabatataupanitia2#</w:t>
       </w:r>
     </w:p>
     <w:p>
@@ -1200,68 +1093,6 @@
           <w:lang w:val="sv-SE"/>
         </w:rPr>
       </w:pPr>
-    </w:p>
-    <w:p>
-      <w:pPr>
-        <w:tabs>
-          <w:tab w:val="left" w:pos="3119"/>
-          <w:tab w:val="left" w:pos="4253"/>
-          <w:tab w:val="left" w:pos="4410"/>
-        </w:tabs>
-        <w:rPr>
-          <w:rFonts w:ascii="Arial" w:hAnsi="Arial" w:cs="Arial"/>
-          <w:sz w:val="24"/>
-          <w:szCs w:val="24"/>
-          <w:lang w:val="pt-BR"/>
-        </w:rPr>
-      </w:pPr>
-      <w:r>
-        <w:rPr>
-          <w:rFonts w:ascii="Arial" w:hAnsi="Arial" w:cs="Arial"/>
-          <w:sz w:val="24"/>
-          <w:szCs w:val="24"/>
-          <w:lang w:val="pt-BR"/>
-        </w:rPr>
-        <w:t xml:space="preserve">1.  </w:t>
-      </w:r>
-      <w:r>
-        <w:rPr>
-          <w:rFonts w:ascii="Arial" w:hAnsi="Arial" w:cs="Arial"/>
-          <w:sz w:val="24"/>
-          <w:szCs w:val="24"/>
-          <w:highlight w:val="cyan"/>
-        </w:rPr>
-        <w:t>#ketua#</w:t>
-      </w:r>
-      <w:r>
-        <w:rPr>
-          <w:rFonts w:ascii="Arial" w:hAnsi="Arial" w:cs="Arial"/>
-          <w:sz w:val="24"/>
-          <w:szCs w:val="24"/>
-          <w:lang w:val="pt-BR"/>
-        </w:rPr>
-        <w:tab/>
-        <w:t>(Ketua)</w:t>
-      </w:r>
-      <w:r>
-        <w:rPr>
-          <w:rFonts w:ascii="Arial" w:hAnsi="Arial" w:cs="Arial"/>
-          <w:sz w:val="24"/>
-          <w:szCs w:val="24"/>
-          <w:lang w:val="pt-BR"/>
-        </w:rPr>
-        <w:tab/>
-      </w:r>
-      <w:r>
-        <w:rPr>
-          <w:rFonts w:ascii="Arial" w:hAnsi="Arial" w:cs="Arial"/>
-          <w:sz w:val="24"/>
-          <w:szCs w:val="24"/>
-          <w:lang w:val="pt-BR"/>
-        </w:rPr>
-        <w:tab/>
-        <w:t>….……………………</w:t>
-      </w:r>
     </w:p>
     <w:p>
       <w:pPr>
@@ -1270,177 +1101,22 @@
           <w:tab w:val="left" w:pos="4253"/>
           <w:tab w:val="left" w:pos="6521"/>
         </w:tabs>
-        <w:jc w:val="both"/>
         <w:rPr>
           <w:rFonts w:ascii="Arial" w:hAnsi="Arial" w:cs="Arial"/>
           <w:sz w:val="24"/>
           <w:szCs w:val="24"/>
-          <w:lang w:val="pt-BR"/>
-        </w:rPr>
-      </w:pPr>
-      <w:r>
-        <w:rPr>
-          <w:rFonts w:ascii="Arial" w:hAnsi="Arial" w:cs="Arial"/>
-          <w:sz w:val="24"/>
-          <w:szCs w:val="24"/>
-          <w:lang w:val="pt-BR"/>
-        </w:rPr>
-        <w:t xml:space="preserve">2.  </w:t>
-      </w:r>
+          <w:lang w:val="fi-FI"/>
+        </w:rPr>
+      </w:pPr>
       <w:r>
         <w:rPr>
           <w:rFonts w:ascii="Arial" w:hAnsi="Arial" w:cs="Arial"/>
           <w:sz w:val="24"/>
           <w:szCs w:val="24"/>
           <w:highlight w:val="cyan"/>
-        </w:rPr>
-        <w:t>#sekretaris#</w:t>
-      </w:r>
-      <w:r>
-        <w:rPr>
-          <w:rFonts w:ascii="Arial" w:hAnsi="Arial" w:cs="Arial"/>
-          <w:sz w:val="24"/>
-          <w:szCs w:val="24"/>
           <w:lang w:val="pt-BR"/>
         </w:rPr>
-        <w:tab/>
-        <w:t>(Sekretaris)</w:t>
-      </w:r>
-      <w:r>
-        <w:rPr>
-          <w:rFonts w:ascii="Arial" w:hAnsi="Arial" w:cs="Arial"/>
-          <w:sz w:val="24"/>
-          <w:szCs w:val="24"/>
-          <w:lang w:val="pt-BR"/>
-        </w:rPr>
-        <w:tab/>
-        <w:t>.………………………</w:t>
-      </w:r>
-    </w:p>
-    <w:p>
-      <w:pPr>
-        <w:tabs>
-          <w:tab w:val="left" w:pos="3119"/>
-          <w:tab w:val="left" w:pos="4253"/>
-          <w:tab w:val="left" w:pos="4410"/>
-        </w:tabs>
-        <w:jc w:val="both"/>
-        <w:rPr>
-          <w:rFonts w:ascii="Arial" w:hAnsi="Arial" w:cs="Arial"/>
-          <w:sz w:val="24"/>
-          <w:szCs w:val="24"/>
-          <w:lang w:val="fi-FI"/>
-        </w:rPr>
-      </w:pPr>
-      <w:r>
-        <w:rPr>
-          <w:rFonts w:ascii="Arial" w:hAnsi="Arial" w:cs="Arial"/>
-          <w:sz w:val="24"/>
-          <w:szCs w:val="24"/>
-          <w:lang w:val="fi-FI"/>
-        </w:rPr>
-        <w:t xml:space="preserve">3.  </w:t>
-      </w:r>
-      <w:r>
-        <w:rPr>
-          <w:rFonts w:ascii="Arial" w:hAnsi="Arial" w:cs="Arial"/>
-          <w:sz w:val="24"/>
-          <w:szCs w:val="24"/>
-          <w:highlight w:val="cyan"/>
-        </w:rPr>
-        <w:t>#anggota1#</w:t>
-      </w:r>
-      <w:r>
-        <w:rPr>
-          <w:rFonts w:ascii="Arial" w:hAnsi="Arial" w:cs="Arial"/>
-          <w:sz w:val="24"/>
-          <w:szCs w:val="24"/>
-          <w:lang w:val="fi-FI"/>
-        </w:rPr>
-        <w:tab/>
-        <w:t>(Anggota)</w:t>
-      </w:r>
-      <w:r>
-        <w:rPr>
-          <w:rFonts w:ascii="Arial" w:hAnsi="Arial" w:cs="Arial"/>
-          <w:sz w:val="24"/>
-          <w:szCs w:val="24"/>
-          <w:lang w:val="fi-FI"/>
-        </w:rPr>
-        <w:tab/>
-      </w:r>
-      <w:r>
-        <w:rPr>
-          <w:rFonts w:ascii="Arial" w:hAnsi="Arial" w:cs="Arial"/>
-          <w:sz w:val="24"/>
-          <w:szCs w:val="24"/>
-          <w:lang w:val="fi-FI"/>
-        </w:rPr>
-        <w:tab/>
-        <w:t>….……………………</w:t>
-      </w:r>
-    </w:p>
-    <w:p>
-      <w:pPr>
-        <w:tabs>
-          <w:tab w:val="left" w:pos="3119"/>
-          <w:tab w:val="left" w:pos="4253"/>
-          <w:tab w:val="left" w:pos="6521"/>
-        </w:tabs>
-        <w:jc w:val="both"/>
-        <w:rPr>
-          <w:rFonts w:ascii="Arial" w:hAnsi="Arial" w:cs="Arial"/>
-          <w:sz w:val="24"/>
-          <w:szCs w:val="24"/>
-          <w:lang w:val="fi-FI"/>
-        </w:rPr>
-      </w:pPr>
-      <w:r>
-        <w:rPr>
-          <w:rFonts w:ascii="Arial" w:hAnsi="Arial" w:cs="Arial"/>
-          <w:sz w:val="24"/>
-          <w:szCs w:val="24"/>
-          <w:lang w:val="fi-FI"/>
-        </w:rPr>
-        <w:t xml:space="preserve">4.  </w:t>
-      </w:r>
-      <w:r>
-        <w:rPr>
-          <w:rFonts w:ascii="Arial" w:hAnsi="Arial" w:cs="Arial"/>
-          <w:sz w:val="24"/>
-          <w:szCs w:val="24"/>
-          <w:highlight w:val="cyan"/>
-        </w:rPr>
-        <w:t>#anggota2#</w:t>
-      </w:r>
-      <w:r>
-        <w:rPr>
-          <w:rFonts w:ascii="Arial" w:hAnsi="Arial" w:cs="Arial"/>
-          <w:sz w:val="24"/>
-          <w:szCs w:val="24"/>
-          <w:lang w:val="fi-FI"/>
-        </w:rPr>
-        <w:tab/>
-        <w:t>(Anggota)</w:t>
-      </w:r>
-      <w:r>
-        <w:rPr>
-          <w:rFonts w:ascii="Arial" w:hAnsi="Arial" w:cs="Arial"/>
-          <w:sz w:val="24"/>
-          <w:szCs w:val="24"/>
-          <w:lang w:val="fi-FI"/>
-        </w:rPr>
-        <w:tab/>
-      </w:r>
-      <w:r>
-        <w:rPr>
-          <w:rFonts w:ascii="Arial" w:hAnsi="Arial" w:cs="Arial"/>
-          <w:sz w:val="24"/>
-          <w:szCs w:val="24"/>
-          <w:lang w:val="fi-FI"/>
-        </w:rPr>
-        <w:tab/>
-        <w:t>………………………</w:t>
+        <w:t>#tdtgnpic#</w:t>
       </w:r>
     </w:p>
     <w:p>
@@ -1488,7 +1164,7 @@
       </w:r>
     </w:p>
     <w:sectPr>
-      <w:headerReference w:type="default" r:id="rId8"/>
+      <w:headerReference w:type="default" r:id="rId7"/>
       <w:pgSz w:w="11906" w:h="16838"/>
       <w:pgMar w:top="1440" w:right="1440" w:bottom="1440" w:left="1440" w:header="708" w:footer="708" w:gutter="0"/>
       <w:cols w:space="708"/>
@@ -1499,7 +1175,7 @@
 </file>
 
 <file path=word/endnotes.xml><?xml version="1.0" encoding="utf-8"?>
-<w:endnotes xmlns:wpc="http://schemas.microsoft.com/office/word/2010/wordprocessingCanvas" xmlns:mo="http://schemas.microsoft.com/office/mac/office/2008/main" xmlns:mc="http://schemas.openxmlformats.org/markup-compatibility/2006" xmlns:mv="urn:schemas-microsoft-com:mac:vml" xmlns:o="urn:schemas-microsoft-com:office:office" xmlns:r="http://schemas.openxmlformats.org/officeDocument/2006/relationships" xmlns:m="http://schemas.openxmlformats.org/officeDocument/2006/math" xmlns:v="urn:schemas-microsoft-com:vml" xmlns:wp14="http://schemas.microsoft.com/office/word/2010/wordprocessingDrawing" xmlns:wp="http://schemas.openxmlformats.org/drawingml/2006/wordprocessingDrawing" xmlns:w10="urn:schemas-microsoft-com:office:word" xmlns:w="http://schemas.openxmlformats.org/wordprocessingml/2006/main" xmlns:w14="http://schemas.microsoft.com/office/word/2010/wordml" xmlns:wpg="http://schemas.microsoft.com/office/word/2010/wordprocessingGroup" xmlns:wpi="http://schemas.microsoft.com/office/word/2010/wordprocessingInk" xmlns:wne="http://schemas.microsoft.com/office/word/2006/wordml" xmlns:wps="http://schemas.microsoft.com/office/word/2010/wordprocessingShape" mc:Ignorable="w14 wp14">
+<w:endnotes xmlns:ve="http://schemas.openxmlformats.org/markup-compatibility/2006" xmlns:o="urn:schemas-microsoft-com:office:office" xmlns:r="http://schemas.openxmlformats.org/officeDocument/2006/relationships" xmlns:m="http://schemas.openxmlformats.org/officeDocument/2006/math" xmlns:v="urn:schemas-microsoft-com:vml" xmlns:wp="http://schemas.openxmlformats.org/drawingml/2006/wordprocessingDrawing" xmlns:w10="urn:schemas-microsoft-com:office:word" xmlns:w="http://schemas.openxmlformats.org/wordprocessingml/2006/main" xmlns:wne="http://schemas.microsoft.com/office/word/2006/wordml">
   <w:endnote w:type="separator" w:id="-1">
     <w:p>
       <w:pPr>
@@ -1524,7 +1200,7 @@
 </file>
 
 <file path=word/footnotes.xml><?xml version="1.0" encoding="utf-8"?>
-<w:footnotes xmlns:wpc="http://schemas.microsoft.com/office/word/2010/wordprocessingCanvas" xmlns:mo="http://schemas.microsoft.com/office/mac/office/2008/main" xmlns:mc="http://schemas.openxmlformats.org/markup-compatibility/2006" xmlns:mv="urn:schemas-microsoft-com:mac:vml" xmlns:o="urn:schemas-microsoft-com:office:office" xmlns:r="http://schemas.openxmlformats.org/officeDocument/2006/relationships" xmlns:m="http://schemas.openxmlformats.org/officeDocument/2006/math" xmlns:v="urn:schemas-microsoft-com:vml" xmlns:wp14="http://schemas.microsoft.com/office/word/2010/wordprocessingDrawing" xmlns:wp="http://schemas.openxmlformats.org/drawingml/2006/wordprocessingDrawing" xmlns:w10="urn:schemas-microsoft-com:office:word" xmlns:w="http://schemas.openxmlformats.org/wordprocessingml/2006/main" xmlns:w14="http://schemas.microsoft.com/office/word/2010/wordml" xmlns:wpg="http://schemas.microsoft.com/office/word/2010/wordprocessingGroup" xmlns:wpi="http://schemas.microsoft.com/office/word/2010/wordprocessingInk" xmlns:wne="http://schemas.microsoft.com/office/word/2006/wordml" xmlns:wps="http://schemas.microsoft.com/office/word/2010/wordprocessingShape" mc:Ignorable="w14 wp14">
+<w:footnotes xmlns:ve="http://schemas.openxmlformats.org/markup-compatibility/2006" xmlns:o="urn:schemas-microsoft-com:office:office" xmlns:r="http://schemas.openxmlformats.org/officeDocument/2006/relationships" xmlns:m="http://schemas.openxmlformats.org/officeDocument/2006/math" xmlns:v="urn:schemas-microsoft-com:vml" xmlns:wp="http://schemas.openxmlformats.org/drawingml/2006/wordprocessingDrawing" xmlns:w10="urn:schemas-microsoft-com:office:word" xmlns:w="http://schemas.openxmlformats.org/wordprocessingml/2006/main" xmlns:wne="http://schemas.microsoft.com/office/word/2006/wordml">
   <w:footnote w:type="separator" w:id="-1">
     <w:p>
       <w:pPr>
@@ -1549,7 +1225,7 @@
 </file>
 
 <file path=word/header1.xml><?xml version="1.0" encoding="utf-8"?>
-<w:hdr xmlns:wpc="http://schemas.microsoft.com/office/word/2010/wordprocessingCanvas" xmlns:mo="http://schemas.microsoft.com/office/mac/office/2008/main" xmlns:mc="http://schemas.openxmlformats.org/markup-compatibility/2006" xmlns:mv="urn:schemas-microsoft-com:mac:vml" xmlns:o="urn:schemas-microsoft-com:office:office" xmlns:r="http://schemas.openxmlformats.org/officeDocument/2006/relationships" xmlns:m="http://schemas.openxmlformats.org/officeDocument/2006/math" xmlns:v="urn:schemas-microsoft-com:vml" xmlns:wp14="http://schemas.microsoft.com/office/word/2010/wordprocessingDrawing" xmlns:wp="http://schemas.openxmlformats.org/drawingml/2006/wordprocessingDrawing" xmlns:w10="urn:schemas-microsoft-com:office:word" xmlns:w="http://schemas.openxmlformats.org/wordprocessingml/2006/main" xmlns:w14="http://schemas.microsoft.com/office/word/2010/wordml" xmlns:wpg="http://schemas.microsoft.com/office/word/2010/wordprocessingGroup" xmlns:wpi="http://schemas.microsoft.com/office/word/2010/wordprocessingInk" xmlns:wne="http://schemas.microsoft.com/office/word/2006/wordml" xmlns:wps="http://schemas.microsoft.com/office/word/2010/wordprocessingShape" mc:Ignorable="w14 wp14 mv">
+<w:hdr xmlns:ve="http://schemas.openxmlformats.org/markup-compatibility/2006" xmlns:o="urn:schemas-microsoft-com:office:office" xmlns:r="http://schemas.openxmlformats.org/officeDocument/2006/relationships" xmlns:m="http://schemas.openxmlformats.org/officeDocument/2006/math" xmlns:v="urn:schemas-microsoft-com:vml" xmlns:wp="http://schemas.openxmlformats.org/drawingml/2006/wordprocessingDrawing" xmlns:w10="urn:schemas-microsoft-com:office:word" xmlns:w="http://schemas.openxmlformats.org/wordprocessingml/2006/main" xmlns:wne="http://schemas.microsoft.com/office/word/2006/wordml">
   <w:p>
     <w:pPr>
       <w:pStyle w:val="Header"/>
@@ -1566,7 +1242,7 @@
         <w:noProof/>
         <w:sz w:val="18"/>
       </w:rPr>
-      <w:pict w14:anchorId="39D12DCB">
+      <w:pict>
         <v:shapetype id="_x0000_t75" coordsize="21600,21600" o:spt="75" o:preferrelative="t" path="m@4@5l@4@11@9@11@9@5xe" filled="f" stroked="f">
           <v:stroke joinstyle="miter"/>
           <v:formulas>
@@ -1590,7 +1266,7 @@
           <v:imagedata r:id="rId1" o:title=""/>
           <w10:wrap type="topAndBottom"/>
         </v:shape>
-        <o:OLEObject Type="Embed" ProgID="PBrush" ShapeID="_x0000_s2049" DrawAspect="Content" ObjectID="_1308126188" r:id="rId2"/>
+        <o:OLEObject Type="Embed" ProgID="PBrush" ShapeID="_x0000_s2049" DrawAspect="Content" ObjectID="_1434398725" r:id="rId2"/>
       </w:pict>
     </w:r>
     <w:r>
@@ -1691,7 +1367,7 @@
 </file>
 
 <file path=word/numbering.xml><?xml version="1.0" encoding="utf-8"?>
-<w:numbering xmlns:wpc="http://schemas.microsoft.com/office/word/2010/wordprocessingCanvas" xmlns:mo="http://schemas.microsoft.com/office/mac/office/2008/main" xmlns:mc="http://schemas.openxmlformats.org/markup-compatibility/2006" xmlns:mv="urn:schemas-microsoft-com:mac:vml" xmlns:o="urn:schemas-microsoft-com:office:office" xmlns:r="http://schemas.openxmlformats.org/officeDocument/2006/relationships" xmlns:m="http://schemas.openxmlformats.org/officeDocument/2006/math" xmlns:v="urn:schemas-microsoft-com:vml" xmlns:wp14="http://schemas.microsoft.com/office/word/2010/wordprocessingDrawing" xmlns:wp="http://schemas.openxmlformats.org/drawingml/2006/wordprocessingDrawing" xmlns:w10="urn:schemas-microsoft-com:office:word" xmlns:w="http://schemas.openxmlformats.org/wordprocessingml/2006/main" xmlns:w14="http://schemas.microsoft.com/office/word/2010/wordml" xmlns:wpg="http://schemas.microsoft.com/office/word/2010/wordprocessingGroup" xmlns:wpi="http://schemas.microsoft.com/office/word/2010/wordprocessingInk" xmlns:wne="http://schemas.microsoft.com/office/word/2006/wordml" xmlns:wps="http://schemas.microsoft.com/office/word/2010/wordprocessingShape" mc:Ignorable="w14 wp14">
+<w:numbering xmlns:ve="http://schemas.openxmlformats.org/markup-compatibility/2006" xmlns:o="urn:schemas-microsoft-com:office:office" xmlns:r="http://schemas.openxmlformats.org/officeDocument/2006/relationships" xmlns:m="http://schemas.openxmlformats.org/officeDocument/2006/math" xmlns:v="urn:schemas-microsoft-com:vml" xmlns:wp="http://schemas.openxmlformats.org/drawingml/2006/wordprocessingDrawing" xmlns:w10="urn:schemas-microsoft-com:office:word" xmlns:w="http://schemas.openxmlformats.org/wordprocessingml/2006/main" xmlns:wne="http://schemas.microsoft.com/office/word/2006/wordml">
   <w:abstractNum w:abstractNumId="0">
     <w:nsid w:val="05E3797B"/>
     <w:multiLevelType w:val="hybridMultilevel"/>
@@ -1897,7 +1573,7 @@
 </file>
 
 <file path=word/styles.xml><?xml version="1.0" encoding="utf-8"?>
-<w:styles xmlns:mc="http://schemas.openxmlformats.org/markup-compatibility/2006" xmlns:r="http://schemas.openxmlformats.org/officeDocument/2006/relationships" xmlns:w="http://schemas.openxmlformats.org/wordprocessingml/2006/main" xmlns:w14="http://schemas.microsoft.com/office/word/2010/wordml" mc:Ignorable="w14">
+<w:styles xmlns:r="http://schemas.openxmlformats.org/officeDocument/2006/relationships" xmlns:w="http://schemas.openxmlformats.org/wordprocessingml/2006/main">
   <w:docDefaults>
     <w:rPrDefault>
       <w:rPr>
@@ -1907,7 +1583,7 @@
     </w:rPrDefault>
     <w:pPrDefault/>
   </w:docDefaults>
-  <w:latentStyles w:defLockedState="0" w:defUIPriority="99" w:defSemiHidden="1" w:defUnhideWhenUsed="1" w:defQFormat="0" w:count="276">
+  <w:latentStyles w:defLockedState="0" w:defUIPriority="99" w:defSemiHidden="1" w:defUnhideWhenUsed="1" w:defQFormat="0" w:count="267">
     <w:lsdException w:name="Normal" w:semiHidden="0" w:uiPriority="0" w:unhideWhenUsed="0" w:qFormat="1"/>
     <w:lsdException w:name="heading 1" w:semiHidden="0" w:uiPriority="9" w:unhideWhenUsed="0" w:qFormat="1"/>
     <w:lsdException w:name="heading 2" w:uiPriority="9" w:qFormat="1"/>
@@ -2070,6 +1746,7 @@
     <w:uiPriority w:val="99"/>
     <w:semiHidden/>
     <w:unhideWhenUsed/>
+    <w:qFormat/>
     <w:tblPr>
       <w:tblInd w:w="0" w:type="dxa"/>
       <w:tblCellMar>

</xml_diff>